<commit_message>
Added review products from Sprint 4 and planned Sprint 5
</commit_message>
<xml_diff>
--- a/11. Sprint Planning and Review/Sprint 4 (03 - 10 May 2020)/Sprint 4 Review (10MAY2020).docx
+++ b/11. Sprint Planning and Review/Sprint 4 (03 - 10 May 2020)/Sprint 4 Review (10MAY2020).docx
@@ -51,6 +51,14 @@
           <w:color w:val="000000" w:themeColor="text1"/>
           <w:szCs w:val="24"/>
         </w:rPr>
+        <w:t>No - started with 8, completed 4, and have 4 remaining.</w:t>
+      </w:r>
+      <w:r>
+        <w:rPr>
+          <w:rFonts w:ascii="Helvetica" w:eastAsia="Times New Roman" w:hAnsi="Helvetica" w:cs="Helvetica"/>
+          <w:color w:val="000000" w:themeColor="text1"/>
+          <w:szCs w:val="24"/>
+        </w:rPr>
         <w:br/>
       </w:r>
     </w:p>
@@ -98,6 +106,38 @@
           <w:color w:val="000000" w:themeColor="text1"/>
           <w:szCs w:val="24"/>
         </w:rPr>
+        <w:t xml:space="preserve">Originally my sprint deliverable was supposed to be a website layout that worked on both mobile and desktop. However, I got sidetracked working on </w:t>
+      </w:r>
+      <w:r>
+        <w:rPr>
+          <w:rFonts w:ascii="Helvetica" w:eastAsia="Times New Roman" w:hAnsi="Helvetica" w:cs="Helvetica"/>
+          <w:color w:val="000000" w:themeColor="text1"/>
+          <w:szCs w:val="24"/>
+        </w:rPr>
+        <w:t xml:space="preserve">the team creation and team analysis features and did not have time to </w:t>
+      </w:r>
+      <w:r>
+        <w:rPr>
+          <w:rFonts w:ascii="Helvetica" w:eastAsia="Times New Roman" w:hAnsi="Helvetica" w:cs="Helvetica"/>
+          <w:color w:val="000000" w:themeColor="text1"/>
+          <w:szCs w:val="24"/>
+        </w:rPr>
+        <w:t xml:space="preserve">fix the mobile layout issues. However, the team creation and analysis features are far more important to the overall functionality of the website, so I </w:t>
+      </w:r>
+      <w:r>
+        <w:rPr>
+          <w:rFonts w:ascii="Helvetica" w:eastAsia="Times New Roman" w:hAnsi="Helvetica" w:cs="Helvetica"/>
+          <w:color w:val="000000" w:themeColor="text1"/>
+          <w:szCs w:val="24"/>
+        </w:rPr>
+        <w:t>am not disappointed with this change of plans.</w:t>
+      </w:r>
+      <w:r>
+        <w:rPr>
+          <w:rFonts w:ascii="Helvetica" w:eastAsia="Times New Roman" w:hAnsi="Helvetica" w:cs="Helvetica"/>
+          <w:color w:val="000000" w:themeColor="text1"/>
+          <w:szCs w:val="24"/>
+        </w:rPr>
         <w:br/>
       </w:r>
     </w:p>
@@ -145,6 +185,48 @@
           <w:color w:val="000000" w:themeColor="text1"/>
           <w:szCs w:val="24"/>
         </w:rPr>
+        <w:t>There was no task volatility</w:t>
+      </w:r>
+      <w:r>
+        <w:rPr>
+          <w:rFonts w:ascii="Helvetica" w:eastAsia="Times New Roman" w:hAnsi="Helvetica" w:cs="Helvetica"/>
+          <w:color w:val="000000" w:themeColor="text1"/>
+          <w:szCs w:val="24"/>
+        </w:rPr>
+        <w:t xml:space="preserve">, though there were </w:t>
+      </w:r>
+      <w:proofErr w:type="gramStart"/>
+      <w:r>
+        <w:rPr>
+          <w:rFonts w:ascii="Helvetica" w:eastAsia="Times New Roman" w:hAnsi="Helvetica" w:cs="Helvetica"/>
+          <w:color w:val="000000" w:themeColor="text1"/>
+          <w:szCs w:val="24"/>
+        </w:rPr>
+        <w:t>a large number of</w:t>
+      </w:r>
+      <w:proofErr w:type="gramEnd"/>
+      <w:r>
+        <w:rPr>
+          <w:rFonts w:ascii="Helvetica" w:eastAsia="Times New Roman" w:hAnsi="Helvetica" w:cs="Helvetica"/>
+          <w:color w:val="000000" w:themeColor="text1"/>
+          <w:szCs w:val="24"/>
+        </w:rPr>
+        <w:t xml:space="preserve"> sub-tasks that I “stumbled upon” while working on the </w:t>
+      </w:r>
+      <w:r>
+        <w:rPr>
+          <w:rFonts w:ascii="Helvetica" w:eastAsia="Times New Roman" w:hAnsi="Helvetica" w:cs="Helvetica"/>
+          <w:color w:val="000000" w:themeColor="text1"/>
+          <w:szCs w:val="24"/>
+        </w:rPr>
+        <w:t>team creation and team analysis features.</w:t>
+      </w:r>
+      <w:r>
+        <w:rPr>
+          <w:rFonts w:ascii="Helvetica" w:eastAsia="Times New Roman" w:hAnsi="Helvetica" w:cs="Helvetica"/>
+          <w:color w:val="000000" w:themeColor="text1"/>
+          <w:szCs w:val="24"/>
+        </w:rPr>
         <w:br/>
       </w:r>
     </w:p>
@@ -211,6 +293,156 @@
           <w:szCs w:val="24"/>
         </w:rPr>
         <w:t xml:space="preserve"> </w:t>
+      </w:r>
+      <w:r>
+        <w:rPr>
+          <w:rFonts w:ascii="Helvetica" w:eastAsia="Times New Roman" w:hAnsi="Helvetica" w:cs="Helvetica"/>
+          <w:color w:val="000000" w:themeColor="text1"/>
+          <w:szCs w:val="24"/>
+        </w:rPr>
+        <w:t xml:space="preserve">The biggest sticking point was being able to save a team to the database. </w:t>
+      </w:r>
+      <w:r>
+        <w:rPr>
+          <w:rFonts w:ascii="Helvetica" w:eastAsia="Times New Roman" w:hAnsi="Helvetica" w:cs="Helvetica"/>
+          <w:color w:val="000000" w:themeColor="text1"/>
+          <w:szCs w:val="24"/>
+        </w:rPr>
+        <w:t xml:space="preserve">Since a team references multiple </w:t>
+      </w:r>
+      <w:r>
+        <w:rPr>
+          <w:rFonts w:ascii="Helvetica" w:eastAsia="Times New Roman" w:hAnsi="Helvetica" w:cs="Helvetica"/>
+          <w:color w:val="000000" w:themeColor="text1"/>
+          <w:szCs w:val="24"/>
+        </w:rPr>
+        <w:t>Pokémon</w:t>
+      </w:r>
+      <w:r>
+        <w:rPr>
+          <w:rFonts w:ascii="Helvetica" w:eastAsia="Times New Roman" w:hAnsi="Helvetica" w:cs="Helvetica"/>
+          <w:color w:val="000000" w:themeColor="text1"/>
+          <w:szCs w:val="24"/>
+        </w:rPr>
+        <w:t xml:space="preserve">, the database was trying to update the </w:t>
+      </w:r>
+      <w:r>
+        <w:rPr>
+          <w:rFonts w:ascii="Helvetica" w:eastAsia="Times New Roman" w:hAnsi="Helvetica" w:cs="Helvetica"/>
+          <w:color w:val="000000" w:themeColor="text1"/>
+          <w:szCs w:val="24"/>
+        </w:rPr>
+        <w:t>Pokémon</w:t>
+      </w:r>
+      <w:r>
+        <w:rPr>
+          <w:rFonts w:ascii="Helvetica" w:eastAsia="Times New Roman" w:hAnsi="Helvetica" w:cs="Helvetica"/>
+          <w:color w:val="000000" w:themeColor="text1"/>
+          <w:szCs w:val="24"/>
+        </w:rPr>
+        <w:t xml:space="preserve"> table as well as the team table when I would try to save a team. This made the program throw errors related to the primary and foreign keys on the team and </w:t>
+      </w:r>
+      <w:r>
+        <w:rPr>
+          <w:rFonts w:ascii="Helvetica" w:eastAsia="Times New Roman" w:hAnsi="Helvetica" w:cs="Helvetica"/>
+          <w:color w:val="000000" w:themeColor="text1"/>
+          <w:szCs w:val="24"/>
+        </w:rPr>
+        <w:t>Pokémon</w:t>
+      </w:r>
+      <w:r>
+        <w:rPr>
+          <w:rFonts w:ascii="Helvetica" w:eastAsia="Times New Roman" w:hAnsi="Helvetica" w:cs="Helvetica"/>
+          <w:color w:val="000000" w:themeColor="text1"/>
+          <w:szCs w:val="24"/>
+        </w:rPr>
+        <w:t xml:space="preserve"> tables. Eventually I had to simply remove the foreign key constraints on my team table </w:t>
+      </w:r>
+      <w:proofErr w:type="gramStart"/>
+      <w:r>
+        <w:rPr>
+          <w:rFonts w:ascii="Helvetica" w:eastAsia="Times New Roman" w:hAnsi="Helvetica" w:cs="Helvetica"/>
+          <w:color w:val="000000" w:themeColor="text1"/>
+          <w:szCs w:val="24"/>
+        </w:rPr>
+        <w:t>in order to</w:t>
+      </w:r>
+      <w:proofErr w:type="gramEnd"/>
+      <w:r>
+        <w:rPr>
+          <w:rFonts w:ascii="Helvetica" w:eastAsia="Times New Roman" w:hAnsi="Helvetica" w:cs="Helvetica"/>
+          <w:color w:val="000000" w:themeColor="text1"/>
+          <w:szCs w:val="24"/>
+        </w:rPr>
+        <w:t xml:space="preserve"> save the team data properly. I know must rely on the logic of the MVC controllers to ensure that </w:t>
+      </w:r>
+      <w:r>
+        <w:rPr>
+          <w:rFonts w:ascii="Helvetica" w:eastAsia="Times New Roman" w:hAnsi="Helvetica" w:cs="Helvetica"/>
+          <w:color w:val="000000" w:themeColor="text1"/>
+          <w:szCs w:val="24"/>
+        </w:rPr>
+        <w:t xml:space="preserve">invalid data </w:t>
+      </w:r>
+      <w:proofErr w:type="gramStart"/>
+      <w:r>
+        <w:rPr>
+          <w:rFonts w:ascii="Helvetica" w:eastAsia="Times New Roman" w:hAnsi="Helvetica" w:cs="Helvetica"/>
+          <w:color w:val="000000" w:themeColor="text1"/>
+          <w:szCs w:val="24"/>
+        </w:rPr>
+        <w:t>isn’t</w:t>
+      </w:r>
+      <w:proofErr w:type="gramEnd"/>
+      <w:r>
+        <w:rPr>
+          <w:rFonts w:ascii="Helvetica" w:eastAsia="Times New Roman" w:hAnsi="Helvetica" w:cs="Helvetica"/>
+          <w:color w:val="000000" w:themeColor="text1"/>
+          <w:szCs w:val="24"/>
+        </w:rPr>
+        <w:t xml:space="preserve"> saved to the table. In summary, knowing what I know now</w:t>
+      </w:r>
+      <w:r>
+        <w:rPr>
+          <w:rFonts w:ascii="Helvetica" w:eastAsia="Times New Roman" w:hAnsi="Helvetica" w:cs="Helvetica"/>
+          <w:color w:val="000000" w:themeColor="text1"/>
+          <w:szCs w:val="24"/>
+        </w:rPr>
+        <w:t>,</w:t>
+      </w:r>
+      <w:r>
+        <w:rPr>
+          <w:rFonts w:ascii="Helvetica" w:eastAsia="Times New Roman" w:hAnsi="Helvetica" w:cs="Helvetica"/>
+          <w:color w:val="000000" w:themeColor="text1"/>
+          <w:szCs w:val="24"/>
+        </w:rPr>
+        <w:t xml:space="preserve"> I would not place excessive </w:t>
+      </w:r>
+      <w:r>
+        <w:rPr>
+          <w:rFonts w:ascii="Helvetica" w:eastAsia="Times New Roman" w:hAnsi="Helvetica" w:cs="Helvetica"/>
+          <w:color w:val="000000" w:themeColor="text1"/>
+          <w:szCs w:val="24"/>
+        </w:rPr>
+        <w:t xml:space="preserve">foreign key constraints on a table before </w:t>
+      </w:r>
+      <w:proofErr w:type="gramStart"/>
+      <w:r>
+        <w:rPr>
+          <w:rFonts w:ascii="Helvetica" w:eastAsia="Times New Roman" w:hAnsi="Helvetica" w:cs="Helvetica"/>
+          <w:color w:val="000000" w:themeColor="text1"/>
+          <w:szCs w:val="24"/>
+        </w:rPr>
+        <w:t>know</w:t>
+      </w:r>
+      <w:proofErr w:type="gramEnd"/>
+      <w:r>
+        <w:rPr>
+          <w:rFonts w:ascii="Helvetica" w:eastAsia="Times New Roman" w:hAnsi="Helvetica" w:cs="Helvetica"/>
+          <w:color w:val="000000" w:themeColor="text1"/>
+          <w:szCs w:val="24"/>
+        </w:rPr>
+        <w:t xml:space="preserve"> exactly how the rest of the application would behave.</w:t>
       </w:r>
     </w:p>
     <w:p/>
@@ -286,7 +518,7 @@
       <w:t>Sprint #</w:t>
     </w:r>
     <w:r>
-      <w:t>3</w:t>
+      <w:t>4</w:t>
     </w:r>
     <w:r>
       <w:t xml:space="preserve">, </w:t>

</xml_diff>